<commit_message>
Feedback Card, Font, Background Style
</commit_message>
<xml_diff>
--- a/Projects/Music-School.docx
+++ b/Projects/Music-School.docx
@@ -226,7 +226,21 @@
           <w:rFonts w:ascii="Arial" w:eastAsia="Times New Roman" w:hAnsi="Arial" w:cs="Arial"/>
           <w:color w:val="333333"/>
         </w:rPr>
-        <w:t>A form to express interest and gather some information about the user.</w:t>
+        <w:t xml:space="preserve">A form </w:t>
+      </w:r>
+      <w:r>
+        <w:rPr>
+          <w:rFonts w:ascii="Arial" w:eastAsia="Times New Roman" w:hAnsi="Arial" w:cs="Arial"/>
+          <w:color w:val="333333"/>
+        </w:rPr>
+        <w:t>for anonymous feed back to the teachers</w:t>
+      </w:r>
+      <w:r>
+        <w:rPr>
+          <w:rFonts w:ascii="Arial" w:eastAsia="Times New Roman" w:hAnsi="Arial" w:cs="Arial"/>
+          <w:color w:val="333333"/>
+        </w:rPr>
+        <w:t>.</w:t>
       </w:r>
     </w:p>
     <w:p>
@@ -691,7 +705,14 @@
           <w:rFonts w:ascii="Arial" w:eastAsia="Times New Roman" w:hAnsi="Arial" w:cs="Arial"/>
           <w:color w:val="333333"/>
         </w:rPr>
-        <w:t>I do not see a form for gathering informatio</w:t>
+        <w:t xml:space="preserve">I do not see a form for </w:t>
+      </w:r>
+      <w:r>
+        <w:rPr>
+          <w:rFonts w:ascii="Arial" w:eastAsia="Times New Roman" w:hAnsi="Arial" w:cs="Arial"/>
+          <w:color w:val="333333"/>
+        </w:rPr>
+        <w:t>feed</w:t>
       </w:r>
       <w:bookmarkStart w:id="0" w:name="_GoBack"/>
       <w:bookmarkEnd w:id="0"/>
@@ -700,7 +721,7 @@
           <w:rFonts w:ascii="Arial" w:eastAsia="Times New Roman" w:hAnsi="Arial" w:cs="Arial"/>
           <w:color w:val="333333"/>
         </w:rPr>
-        <w:t>n about a user if interested</w:t>
+        <w:t>back</w:t>
       </w:r>
     </w:p>
     <w:p>

</xml_diff>

<commit_message>
Profile Project Card Spin
</commit_message>
<xml_diff>
--- a/Projects/Music-School.docx
+++ b/Projects/Music-School.docx
@@ -86,7 +86,16 @@
           <w:rFonts w:ascii="Arial" w:eastAsia="Times New Roman" w:hAnsi="Arial" w:cs="Arial"/>
           <w:color w:val="333333"/>
         </w:rPr>
-        <w:t>entry into the school. With level of experience and the instrument they want to learn.</w:t>
+        <w:t>entry into the school. With level of experi</w:t>
+      </w:r>
+      <w:bookmarkStart w:id="0" w:name="_GoBack"/>
+      <w:bookmarkEnd w:id="0"/>
+      <w:r>
+        <w:rPr>
+          <w:rFonts w:ascii="Arial" w:eastAsia="Times New Roman" w:hAnsi="Arial" w:cs="Arial"/>
+          <w:color w:val="333333"/>
+        </w:rPr>
+        <w:t>ence and the instrument they want to learn.</w:t>
       </w:r>
     </w:p>
     <w:p>
@@ -128,21 +137,26 @@
         </w:rPr>
         <w:t xml:space="preserve">The website will bring value by allowing users to learn about the school and if they want to </w:t>
       </w:r>
-      <w:proofErr w:type="gramStart"/>
-      <w:r>
-        <w:rPr>
-          <w:rFonts w:ascii="Arial" w:eastAsia="Times New Roman" w:hAnsi="Arial" w:cs="Arial"/>
-          <w:color w:val="333333"/>
-        </w:rPr>
-        <w:t>attend</w:t>
-      </w:r>
-      <w:proofErr w:type="gramEnd"/>
-      <w:r>
-        <w:rPr>
-          <w:rFonts w:ascii="Arial" w:eastAsia="Times New Roman" w:hAnsi="Arial" w:cs="Arial"/>
-          <w:color w:val="333333"/>
-        </w:rPr>
-        <w:t xml:space="preserve"> they enter a form of some of their past experiences and future wants.</w:t>
+      <w:r>
+        <w:rPr>
+          <w:rFonts w:ascii="Arial" w:eastAsia="Times New Roman" w:hAnsi="Arial" w:cs="Arial"/>
+          <w:color w:val="333333"/>
+        </w:rPr>
+        <w:t>attend,</w:t>
+      </w:r>
+      <w:r>
+        <w:rPr>
+          <w:rFonts w:ascii="Arial" w:eastAsia="Times New Roman" w:hAnsi="Arial" w:cs="Arial"/>
+          <w:color w:val="333333"/>
+        </w:rPr>
+        <w:t xml:space="preserve"> </w:t>
+      </w:r>
+      <w:r>
+        <w:rPr>
+          <w:rFonts w:ascii="Arial" w:eastAsia="Times New Roman" w:hAnsi="Arial" w:cs="Arial"/>
+          <w:color w:val="333333"/>
+        </w:rPr>
+        <w:t>they will be able to give feed back as well as submit a registration request</w:t>
       </w:r>
     </w:p>
     <w:p>
@@ -303,7 +317,21 @@
           <w:rFonts w:ascii="Arial" w:eastAsia="Times New Roman" w:hAnsi="Arial" w:cs="Arial"/>
           <w:color w:val="333333"/>
         </w:rPr>
-        <w:t>Breadcrumbs</w:t>
+        <w:t xml:space="preserve">Navigation </w:t>
+      </w:r>
+      <w:r>
+        <w:rPr>
+          <w:rFonts w:ascii="Arial" w:eastAsia="Times New Roman" w:hAnsi="Arial" w:cs="Arial"/>
+          <w:color w:val="333333"/>
+        </w:rPr>
+        <w:t>b</w:t>
+      </w:r>
+      <w:r>
+        <w:rPr>
+          <w:rFonts w:ascii="Arial" w:eastAsia="Times New Roman" w:hAnsi="Arial" w:cs="Arial"/>
+          <w:color w:val="333333"/>
+        </w:rPr>
+        <w:t>ar</w:t>
       </w:r>
     </w:p>
     <w:p>
@@ -324,7 +352,7 @@
           <w:rFonts w:ascii="Arial" w:eastAsia="Times New Roman" w:hAnsi="Arial" w:cs="Arial"/>
           <w:color w:val="333333"/>
         </w:rPr>
-        <w:t>Navigation Bar</w:t>
+        <w:t>Location map</w:t>
       </w:r>
     </w:p>
     <w:p>
@@ -712,16 +740,7 @@
           <w:rFonts w:ascii="Arial" w:eastAsia="Times New Roman" w:hAnsi="Arial" w:cs="Arial"/>
           <w:color w:val="333333"/>
         </w:rPr>
-        <w:t>feed</w:t>
-      </w:r>
-      <w:bookmarkStart w:id="0" w:name="_GoBack"/>
-      <w:bookmarkEnd w:id="0"/>
-      <w:r>
-        <w:rPr>
-          <w:rFonts w:ascii="Arial" w:eastAsia="Times New Roman" w:hAnsi="Arial" w:cs="Arial"/>
-          <w:color w:val="333333"/>
-        </w:rPr>
-        <w:t>back</w:t>
+        <w:t>feedback</w:t>
       </w:r>
     </w:p>
     <w:p>
@@ -774,6 +793,61 @@
     </w:p>
     <w:p>
       <w:pPr>
+        <w:shd w:val="clear" w:color="auto" w:fill="FFFFFF"/>
+        <w:spacing w:before="100" w:beforeAutospacing="1" w:after="100" w:afterAutospacing="1" w:line="420" w:lineRule="atLeast"/>
+        <w:ind w:left="375"/>
+      </w:pPr>
+      <w:r>
+        <w:t xml:space="preserve">I use this site when I don’t know how to implement something I want </w:t>
+      </w:r>
+      <w:hyperlink r:id="rId10" w:history="1">
+        <w:r>
+          <w:rPr>
+            <w:rStyle w:val="Hyperlink"/>
+          </w:rPr>
+          <w:t>https://www.w3schools.com/html/default.asp</w:t>
+        </w:r>
+      </w:hyperlink>
+    </w:p>
+    <w:p>
+      <w:pPr>
+        <w:shd w:val="clear" w:color="auto" w:fill="FFFFFF"/>
+        <w:spacing w:before="100" w:beforeAutospacing="1" w:after="100" w:afterAutospacing="1" w:line="420" w:lineRule="atLeast"/>
+        <w:ind w:left="375"/>
+      </w:pPr>
+      <w:r>
+        <w:t xml:space="preserve">Parallax demonstration and relax </w:t>
+      </w:r>
+      <w:proofErr w:type="spellStart"/>
+      <w:r>
+        <w:t>api</w:t>
+      </w:r>
+      <w:proofErr w:type="spellEnd"/>
+      <w:r>
+        <w:t xml:space="preserve"> </w:t>
+      </w:r>
+    </w:p>
+    <w:p>
+      <w:pPr>
+        <w:shd w:val="clear" w:color="auto" w:fill="FFFFFF"/>
+        <w:spacing w:before="100" w:beforeAutospacing="1" w:after="100" w:afterAutospacing="1" w:line="420" w:lineRule="atLeast"/>
+        <w:ind w:left="375"/>
+        <w:rPr>
+          <w:rFonts w:ascii="Arial" w:eastAsia="Times New Roman" w:hAnsi="Arial" w:cs="Arial"/>
+          <w:color w:val="333333"/>
+        </w:rPr>
+      </w:pPr>
+      <w:hyperlink r:id="rId11" w:history="1">
+        <w:r>
+          <w:rPr>
+            <w:rStyle w:val="Hyperlink"/>
+          </w:rPr>
+          <w:t>https://dixonandmoe.com/rellax/</w:t>
+        </w:r>
+      </w:hyperlink>
+    </w:p>
+    <w:p>
+      <w:pPr>
         <w:numPr>
           <w:ilvl w:val="0"/>
           <w:numId w:val="4"/>
@@ -793,6 +867,127 @@
         </w:rPr>
         <w:t>Give the links to the websites relevant to your idea that you listed in the section above.</w:t>
       </w:r>
+    </w:p>
+    <w:p>
+      <w:pPr>
+        <w:numPr>
+          <w:ilvl w:val="1"/>
+          <w:numId w:val="4"/>
+        </w:numPr>
+        <w:shd w:val="clear" w:color="auto" w:fill="FFFFFF"/>
+        <w:spacing w:before="100" w:beforeAutospacing="1" w:after="100" w:afterAutospacing="1" w:line="420" w:lineRule="atLeast"/>
+        <w:rPr>
+          <w:rFonts w:ascii="Arial" w:eastAsia="Times New Roman" w:hAnsi="Arial" w:cs="Arial"/>
+          <w:color w:val="333333"/>
+        </w:rPr>
+      </w:pPr>
+      <w:hyperlink r:id="rId12" w:history="1">
+        <w:r>
+          <w:rPr>
+            <w:rStyle w:val="Hyperlink"/>
+          </w:rPr>
+          <w:t>https://www.stmarysmusicacademy.org/</w:t>
+        </w:r>
+      </w:hyperlink>
+    </w:p>
+    <w:p>
+      <w:pPr>
+        <w:numPr>
+          <w:ilvl w:val="1"/>
+          <w:numId w:val="4"/>
+        </w:numPr>
+        <w:shd w:val="clear" w:color="auto" w:fill="FFFFFF"/>
+        <w:spacing w:before="100" w:beforeAutospacing="1" w:after="100" w:afterAutospacing="1" w:line="420" w:lineRule="atLeast"/>
+        <w:rPr>
+          <w:rFonts w:ascii="Arial" w:eastAsia="Times New Roman" w:hAnsi="Arial" w:cs="Arial"/>
+          <w:color w:val="333333"/>
+        </w:rPr>
+      </w:pPr>
+      <w:hyperlink r:id="rId13" w:history="1">
+        <w:r>
+          <w:rPr>
+            <w:rStyle w:val="Hyperlink"/>
+          </w:rPr>
+          <w:t>https://setapartmusic.com/</w:t>
+        </w:r>
+      </w:hyperlink>
+    </w:p>
+    <w:p>
+      <w:pPr>
+        <w:numPr>
+          <w:ilvl w:val="1"/>
+          <w:numId w:val="4"/>
+        </w:numPr>
+        <w:shd w:val="clear" w:color="auto" w:fill="FFFFFF"/>
+        <w:spacing w:before="100" w:beforeAutospacing="1" w:after="100" w:afterAutospacing="1" w:line="420" w:lineRule="atLeast"/>
+        <w:rPr>
+          <w:rFonts w:ascii="Arial" w:eastAsia="Times New Roman" w:hAnsi="Arial" w:cs="Arial"/>
+          <w:color w:val="333333"/>
+        </w:rPr>
+      </w:pPr>
+      <w:hyperlink r:id="rId14" w:history="1">
+        <w:r>
+          <w:rPr>
+            <w:rStyle w:val="Hyperlink"/>
+          </w:rPr>
+          <w:t>http://www.musicacademync.org/</w:t>
+        </w:r>
+      </w:hyperlink>
+    </w:p>
+    <w:p>
+      <w:pPr>
+        <w:numPr>
+          <w:ilvl w:val="1"/>
+          <w:numId w:val="4"/>
+        </w:numPr>
+        <w:shd w:val="clear" w:color="auto" w:fill="FFFFFF"/>
+        <w:spacing w:before="100" w:beforeAutospacing="1" w:after="100" w:afterAutospacing="1" w:line="420" w:lineRule="atLeast"/>
+        <w:rPr>
+          <w:rFonts w:ascii="Arial" w:eastAsia="Times New Roman" w:hAnsi="Arial" w:cs="Arial"/>
+          <w:color w:val="333333"/>
+        </w:rPr>
+      </w:pPr>
+      <w:hyperlink r:id="rId15" w:history="1">
+        <w:r>
+          <w:rPr>
+            <w:rStyle w:val="Hyperlink"/>
+          </w:rPr>
+          <w:t>https://kmanc.org/</w:t>
+        </w:r>
+      </w:hyperlink>
+    </w:p>
+    <w:p>
+      <w:pPr>
+        <w:numPr>
+          <w:ilvl w:val="1"/>
+          <w:numId w:val="4"/>
+        </w:numPr>
+        <w:shd w:val="clear" w:color="auto" w:fill="FFFFFF"/>
+        <w:spacing w:before="100" w:beforeAutospacing="1" w:after="100" w:afterAutospacing="1" w:line="420" w:lineRule="atLeast"/>
+        <w:rPr>
+          <w:rFonts w:ascii="Arial" w:eastAsia="Times New Roman" w:hAnsi="Arial" w:cs="Arial"/>
+          <w:color w:val="333333"/>
+        </w:rPr>
+      </w:pPr>
+      <w:hyperlink r:id="rId16" w:history="1">
+        <w:r>
+          <w:rPr>
+            <w:rStyle w:val="Hyperlink"/>
+          </w:rPr>
+          <w:t>http://highlandnorth.net/</w:t>
+        </w:r>
+      </w:hyperlink>
+    </w:p>
+    <w:p>
+      <w:pPr>
+        <w:shd w:val="clear" w:color="auto" w:fill="FFFFFF"/>
+        <w:spacing w:before="100" w:beforeAutospacing="1" w:after="100" w:afterAutospacing="1" w:line="420" w:lineRule="atLeast"/>
+        <w:ind w:left="375"/>
+        <w:rPr>
+          <w:rFonts w:ascii="Arial" w:eastAsia="Times New Roman" w:hAnsi="Arial" w:cs="Arial"/>
+          <w:color w:val="333333"/>
+        </w:rPr>
+      </w:pPr>
     </w:p>
     <w:p/>
     <w:sectPr>
@@ -1274,7 +1469,7 @@
         <w:sz w:val="20"/>
       </w:rPr>
     </w:lvl>
-    <w:lvl w:ilvl="1" w:tentative="1">
+    <w:lvl w:ilvl="1">
       <w:start w:val="1"/>
       <w:numFmt w:val="bullet"/>
       <w:lvlText w:val="o"/>
@@ -1878,7 +2073,6 @@
     <w:name w:val="Hyperlink"/>
     <w:basedOn w:val="DefaultParagraphFont"/>
     <w:uiPriority w:val="99"/>
-    <w:semiHidden/>
     <w:unhideWhenUsed/>
     <w:rsid w:val="00C21E47"/>
     <w:rPr>
@@ -1896,6 +2090,30 @@
       <w:ind w:left="720"/>
       <w:contextualSpacing/>
     </w:pPr>
+  </w:style>
+  <w:style w:type="character" w:styleId="FollowedHyperlink">
+    <w:name w:val="FollowedHyperlink"/>
+    <w:basedOn w:val="DefaultParagraphFont"/>
+    <w:uiPriority w:val="99"/>
+    <w:semiHidden/>
+    <w:unhideWhenUsed/>
+    <w:rsid w:val="00B727E0"/>
+    <w:rPr>
+      <w:color w:val="954F72" w:themeColor="followedHyperlink"/>
+      <w:u w:val="single"/>
+    </w:rPr>
+  </w:style>
+  <w:style w:type="character" w:styleId="UnresolvedMention">
+    <w:name w:val="Unresolved Mention"/>
+    <w:basedOn w:val="DefaultParagraphFont"/>
+    <w:uiPriority w:val="99"/>
+    <w:semiHidden/>
+    <w:unhideWhenUsed/>
+    <w:rsid w:val="00B727E0"/>
+    <w:rPr>
+      <w:color w:val="605E5C"/>
+      <w:shd w:val="clear" w:color="auto" w:fill="E1DFDD"/>
+    </w:rPr>
   </w:style>
 </w:styles>
 </file>

</xml_diff>